<commit_message>
Add detailed explanation of evaluation metrics in README and update Technical Report
</commit_message>
<xml_diff>
--- a/Technical Report.docx
+++ b/Technical Report.docx
@@ -26,7 +26,68 @@
           <w:szCs w:val="44"/>
           <w14:ligatures w14:val="none"/>
         </w:rPr>
+        <w:fldChar w:fldCharType="begin"/>
+      </w:r>
+      <w:r>
+        <w:rPr>
+          <w:rFonts w:ascii="Times New Roman" w:eastAsia="Times New Roman" w:hAnsi="Times New Roman" w:cs="Times New Roman"/>
+          <w:b/>
+          <w:bCs/>
+          <w:kern w:val="36"/>
+          <w:sz w:val="44"/>
+          <w:szCs w:val="44"/>
+          <w14:ligatures w14:val="none"/>
+        </w:rPr>
+        <w:instrText>HYPERLINK "https://github.com/uk1601/text-to-sql-finetuning"</w:instrText>
+      </w:r>
+      <w:r>
+        <w:rPr>
+          <w:rFonts w:ascii="Times New Roman" w:eastAsia="Times New Roman" w:hAnsi="Times New Roman" w:cs="Times New Roman"/>
+          <w:b/>
+          <w:bCs/>
+          <w:kern w:val="36"/>
+          <w:sz w:val="44"/>
+          <w:szCs w:val="44"/>
+          <w14:ligatures w14:val="none"/>
+        </w:rPr>
+      </w:r>
+      <w:r>
+        <w:rPr>
+          <w:rFonts w:ascii="Times New Roman" w:eastAsia="Times New Roman" w:hAnsi="Times New Roman" w:cs="Times New Roman"/>
+          <w:b/>
+          <w:bCs/>
+          <w:kern w:val="36"/>
+          <w:sz w:val="44"/>
+          <w:szCs w:val="44"/>
+          <w14:ligatures w14:val="none"/>
+        </w:rPr>
+        <w:fldChar w:fldCharType="separate"/>
+      </w:r>
+      <w:r>
+        <w:rPr>
+          <w:rStyle w:val="Hyperlink"/>
+          <w:rFonts w:ascii="Times New Roman" w:eastAsia="Times New Roman" w:hAnsi="Times New Roman" w:cs="Times New Roman"/>
+          <w:b/>
+          <w:bCs/>
+          <w:color w:val="auto"/>
+          <w:kern w:val="36"/>
+          <w:sz w:val="44"/>
+          <w:szCs w:val="44"/>
+          <w14:ligatures w14:val="none"/>
+        </w:rPr>
         <w:t>Technical Report: Fine-Tuning Large Language Models for Text-to-SQL Generation Using Parameter-Efficient Techniques</w:t>
+      </w:r>
+      <w:r>
+        <w:rPr>
+          <w:rFonts w:ascii="Times New Roman" w:eastAsia="Times New Roman" w:hAnsi="Times New Roman" w:cs="Times New Roman"/>
+          <w:b/>
+          <w:bCs/>
+          <w:kern w:val="36"/>
+          <w:sz w:val="44"/>
+          <w:szCs w:val="44"/>
+          <w14:ligatures w14:val="none"/>
+        </w:rPr>
+        <w:fldChar w:fldCharType="end"/>
       </w:r>
     </w:p>
     <w:p>
@@ -862,7 +923,7 @@
           <w:kern w:val="0"/>
         </w:rPr>
         <w:drawing>
-          <wp:inline distT="0" distB="0" distL="0" distR="0" wp14:anchorId="15173D6A" wp14:editId="667143C1">
+          <wp:inline distT="0" distB="0" distL="0" distR="0" wp14:anchorId="15173D6A" wp14:editId="2A7FCCAE">
             <wp:extent cx="6289286" cy="2096429"/>
             <wp:effectExtent l="0" t="0" r="0" b="0"/>
             <wp:docPr id="1261055136" name="Picture 3"/>
@@ -17458,6 +17519,29 @@
     <w:unhideWhenUsed/>
     <w:rsid w:val="00A346F6"/>
   </w:style>
+  <w:style w:type="character" w:styleId="Hyperlink">
+    <w:name w:val="Hyperlink"/>
+    <w:basedOn w:val="DefaultParagraphFont"/>
+    <w:uiPriority w:val="99"/>
+    <w:unhideWhenUsed/>
+    <w:rsid w:val="00DA09AC"/>
+    <w:rPr>
+      <w:color w:val="467886" w:themeColor="hyperlink"/>
+      <w:u w:val="single"/>
+    </w:rPr>
+  </w:style>
+  <w:style w:type="character" w:styleId="UnresolvedMention">
+    <w:name w:val="Unresolved Mention"/>
+    <w:basedOn w:val="DefaultParagraphFont"/>
+    <w:uiPriority w:val="99"/>
+    <w:semiHidden/>
+    <w:unhideWhenUsed/>
+    <w:rsid w:val="00DA09AC"/>
+    <w:rPr>
+      <w:color w:val="605E5C"/>
+      <w:shd w:val="clear" w:color="auto" w:fill="E1DFDD"/>
+    </w:rPr>
+  </w:style>
 </w:styles>
 </file>
 

</xml_diff>